<commit_message>
Reviewed by Jongbaek Park
Reviewed by Jongbaek Park
</commit_message>
<xml_diff>
--- a/release/1.0/openchainspec-1.0_kr.docx
+++ b/release/1.0/openchainspec-1.0_kr.docx
@@ -11,8 +11,9 @@
           <w:sz w:val="20"/>
         </w:rPr>
       </w:pPr>
-      <w:bookmarkStart w:id="0" w:name="_GoBack"/>
-      <w:bookmarkEnd w:id="0"/>
+      <w:bookmarkStart w:id="0" w:name="OLE_LINK1"/>
+      <w:bookmarkStart w:id="1" w:name="OLE_LINK2"/>
+      <w:bookmarkStart w:id="2" w:name="_GoBack"/>
       <w:r>
         <w:rPr>
           <w:rFonts w:asciiTheme="minorHAnsi" w:eastAsia="맑은 고딕" w:hAnsiTheme="minorHAnsi"/>
@@ -21,7 +22,7 @@
           <w:lang w:eastAsia="ko-KR"/>
         </w:rPr>
         <w:drawing>
-          <wp:inline distT="0" distB="0" distL="0" distR="0" wp14:anchorId="3D86FAE4" wp14:editId="7E53E49A">
+          <wp:inline distT="0" distB="0" distL="0" distR="0" wp14:anchorId="243D1A46" wp14:editId="5725B304">
             <wp:extent cx="1059933" cy="589787"/>
             <wp:effectExtent l="0" t="0" r="0" b="0"/>
             <wp:docPr id="1" name="image1.png"/>
@@ -696,7 +697,7 @@
                 <w:rFonts w:asciiTheme="minorHAnsi" w:eastAsia="맑은 고딕" w:hAnsiTheme="minorHAnsi"/>
                 <w:lang w:eastAsia="ko-KR"/>
               </w:rPr>
-              <w:t>문서작성</w:t>
+              <w:t>문서</w:t>
             </w:r>
             <w:r>
               <w:rPr>
@@ -1557,8 +1558,8 @@
           <w:lang w:eastAsia="ko-KR"/>
         </w:rPr>
       </w:pPr>
-      <w:bookmarkStart w:id="1" w:name="_bookmark0"/>
-      <w:bookmarkEnd w:id="1"/>
+      <w:bookmarkStart w:id="3" w:name="_bookmark0"/>
+      <w:bookmarkEnd w:id="3"/>
       <w:r>
         <w:rPr>
           <w:rFonts w:asciiTheme="minorHAnsi" w:eastAsia="맑은 고딕" w:hAnsiTheme="minorHAnsi"/>
@@ -2007,28 +2008,14 @@
           <w:rFonts w:asciiTheme="minorHAnsi" w:eastAsia="맑은 고딕" w:hAnsiTheme="minorHAnsi"/>
           <w:lang w:eastAsia="ko-KR"/>
         </w:rPr>
-        <w:t>프로그램을</w:t>
-      </w:r>
-      <w:r>
-        <w:rPr>
-          <w:rFonts w:asciiTheme="minorHAnsi" w:eastAsia="맑은 고딕" w:hAnsiTheme="minorHAnsi"/>
-          <w:lang w:eastAsia="ko-KR"/>
-        </w:rPr>
-        <w:t xml:space="preserve"> </w:t>
-      </w:r>
-      <w:r>
-        <w:rPr>
-          <w:rFonts w:asciiTheme="minorHAnsi" w:eastAsia="맑은 고딕" w:hAnsiTheme="minorHAnsi"/>
-          <w:lang w:eastAsia="ko-KR"/>
-        </w:rPr>
-        <w:t>가진</w:t>
-      </w:r>
-      <w:r>
-        <w:rPr>
-          <w:rFonts w:asciiTheme="minorHAnsi" w:eastAsia="맑은 고딕" w:hAnsiTheme="minorHAnsi"/>
-          <w:lang w:eastAsia="ko-KR"/>
-        </w:rPr>
-        <w:t xml:space="preserve">, </w:t>
+        <w:t>프로그램으로</w:t>
+      </w:r>
+      <w:r>
+        <w:rPr>
+          <w:rFonts w:asciiTheme="minorHAnsi" w:eastAsia="맑은 고딕" w:hAnsiTheme="minorHAnsi"/>
+          <w:lang w:eastAsia="ko-KR"/>
+        </w:rPr>
+        <w:t xml:space="preserve"> </w:t>
       </w:r>
       <w:r>
         <w:rPr>
@@ -2049,7 +2036,7 @@
           <w:rFonts w:asciiTheme="minorHAnsi" w:eastAsia="맑은 고딕" w:hAnsiTheme="minorHAnsi"/>
           <w:lang w:eastAsia="ko-KR"/>
         </w:rPr>
-        <w:t>교환하는</w:t>
+        <w:t>거래하는</w:t>
       </w:r>
       <w:r>
         <w:rPr>
@@ -2203,7 +2190,7 @@
           <w:rFonts w:asciiTheme="minorHAnsi" w:eastAsia="맑은 고딕" w:hAnsiTheme="minorHAnsi"/>
           <w:lang w:eastAsia="ko-KR"/>
         </w:rPr>
-        <w:t>교환</w:t>
+        <w:t>거래</w:t>
       </w:r>
       <w:r>
         <w:rPr>
@@ -2231,21 +2218,7 @@
           <w:rFonts w:asciiTheme="minorHAnsi" w:eastAsia="맑은 고딕" w:hAnsiTheme="minorHAnsi"/>
           <w:lang w:eastAsia="ko-KR"/>
         </w:rPr>
-        <w:t>동봉해야</w:t>
-      </w:r>
-      <w:r>
-        <w:rPr>
-          <w:rFonts w:asciiTheme="minorHAnsi" w:eastAsia="맑은 고딕" w:hAnsiTheme="minorHAnsi"/>
-          <w:lang w:eastAsia="ko-KR"/>
-        </w:rPr>
-        <w:t xml:space="preserve"> </w:t>
-      </w:r>
-      <w:r>
-        <w:rPr>
-          <w:rFonts w:asciiTheme="minorHAnsi" w:eastAsia="맑은 고딕" w:hAnsiTheme="minorHAnsi"/>
-          <w:lang w:eastAsia="ko-KR"/>
-        </w:rPr>
-        <w:t>하는</w:t>
+        <w:t>수반하는</w:t>
       </w:r>
       <w:r>
         <w:rPr>
@@ -2343,21 +2316,35 @@
           <w:rFonts w:asciiTheme="minorHAnsi" w:eastAsia="맑은 고딕" w:hAnsiTheme="minorHAnsi"/>
           <w:lang w:eastAsia="ko-KR"/>
         </w:rPr>
-        <w:t>결여되게</w:t>
-      </w:r>
-      <w:r>
-        <w:rPr>
-          <w:rFonts w:asciiTheme="minorHAnsi" w:eastAsia="맑은 고딕" w:hAnsiTheme="minorHAnsi"/>
-          <w:lang w:eastAsia="ko-KR"/>
-        </w:rPr>
-        <w:t xml:space="preserve"> </w:t>
-      </w:r>
-      <w:r>
-        <w:rPr>
-          <w:rFonts w:asciiTheme="minorHAnsi" w:eastAsia="맑은 고딕" w:hAnsiTheme="minorHAnsi"/>
-          <w:lang w:eastAsia="ko-KR"/>
-        </w:rPr>
-        <w:t>되었다</w:t>
+        <w:t>결여되는</w:t>
+      </w:r>
+      <w:r>
+        <w:rPr>
+          <w:rFonts w:asciiTheme="minorHAnsi" w:eastAsia="맑은 고딕" w:hAnsiTheme="minorHAnsi"/>
+          <w:lang w:eastAsia="ko-KR"/>
+        </w:rPr>
+        <w:t xml:space="preserve"> </w:t>
+      </w:r>
+      <w:r>
+        <w:rPr>
+          <w:rFonts w:asciiTheme="minorHAnsi" w:eastAsia="맑은 고딕" w:hAnsiTheme="minorHAnsi"/>
+          <w:lang w:eastAsia="ko-KR"/>
+        </w:rPr>
+        <w:t>결과를</w:t>
+      </w:r>
+      <w:r>
+        <w:rPr>
+          <w:rFonts w:asciiTheme="minorHAnsi" w:eastAsia="맑은 고딕" w:hAnsiTheme="minorHAnsi"/>
+          <w:lang w:eastAsia="ko-KR"/>
+        </w:rPr>
+        <w:t xml:space="preserve"> </w:t>
+      </w:r>
+      <w:r>
+        <w:rPr>
+          <w:rFonts w:asciiTheme="minorHAnsi" w:eastAsia="맑은 고딕" w:hAnsiTheme="minorHAnsi"/>
+          <w:lang w:eastAsia="ko-KR"/>
+        </w:rPr>
+        <w:t>가져왔다</w:t>
       </w:r>
       <w:r>
         <w:rPr>
@@ -3323,14 +3310,12 @@
         </w:rPr>
         <w:t xml:space="preserve"> </w:t>
       </w:r>
-      <w:proofErr w:type="spellStart"/>
       <w:r>
         <w:rPr>
           <w:rFonts w:asciiTheme="minorHAnsi" w:eastAsia="맑은 고딕" w:hAnsiTheme="minorHAnsi"/>
         </w:rPr>
         <w:t>다음과</w:t>
       </w:r>
-      <w:proofErr w:type="spellEnd"/>
       <w:r>
         <w:rPr>
           <w:rFonts w:asciiTheme="minorHAnsi" w:eastAsia="맑은 고딕" w:hAnsiTheme="minorHAnsi"/>
@@ -3805,7 +3790,21 @@
           <w:rFonts w:asciiTheme="minorHAnsi" w:eastAsia="맑은 고딕" w:hAnsiTheme="minorHAnsi"/>
           <w:lang w:eastAsia="ko-KR"/>
         </w:rPr>
-        <w:t>학계가</w:t>
+        <w:t>학계의</w:t>
+      </w:r>
+      <w:r>
+        <w:rPr>
+          <w:rFonts w:asciiTheme="minorHAnsi" w:eastAsia="맑은 고딕" w:hAnsiTheme="minorHAnsi"/>
+          <w:lang w:eastAsia="ko-KR"/>
+        </w:rPr>
+        <w:t xml:space="preserve"> </w:t>
+      </w:r>
+      <w:r>
+        <w:rPr>
+          <w:rFonts w:asciiTheme="minorHAnsi" w:eastAsia="맑은 고딕" w:hAnsiTheme="minorHAnsi"/>
+          <w:lang w:eastAsia="ko-KR"/>
+        </w:rPr>
+        <w:t>대표들이</w:t>
       </w:r>
       <w:r>
         <w:rPr>
@@ -3826,14 +3825,14 @@
           <w:rFonts w:asciiTheme="minorHAnsi" w:eastAsia="맑은 고딕" w:hAnsiTheme="minorHAnsi"/>
           <w:lang w:eastAsia="ko-KR"/>
         </w:rPr>
-        <w:t xml:space="preserve">, </w:t>
-      </w:r>
-      <w:r>
-        <w:rPr>
-          <w:rFonts w:asciiTheme="minorHAnsi" w:eastAsia="맑은 고딕" w:hAnsiTheme="minorHAnsi"/>
-          <w:lang w:eastAsia="ko-KR"/>
-        </w:rPr>
-        <w:t>또한</w:t>
+        <w:t xml:space="preserve"> </w:t>
+      </w:r>
+      <w:r>
+        <w:rPr>
+          <w:rFonts w:asciiTheme="minorHAnsi" w:eastAsia="맑은 고딕" w:hAnsiTheme="minorHAnsi"/>
+          <w:lang w:eastAsia="ko-KR"/>
+        </w:rPr>
+        <w:t>그리고</w:t>
       </w:r>
       <w:r>
         <w:rPr>
@@ -5891,8 +5890,8 @@
           <w:lang w:eastAsia="ko-KR"/>
         </w:rPr>
       </w:pPr>
-      <w:bookmarkStart w:id="2" w:name="_bookmark1"/>
-      <w:bookmarkEnd w:id="2"/>
+      <w:bookmarkStart w:id="4" w:name="_bookmark1"/>
+      <w:bookmarkEnd w:id="4"/>
       <w:r>
         <w:rPr>
           <w:rFonts w:asciiTheme="minorHAnsi" w:eastAsia="맑은 고딕" w:hAnsiTheme="minorHAnsi"/>
@@ -6200,12 +6199,21 @@
         </w:rPr>
         <w:t>않음</w:t>
       </w:r>
-      <w:r>
-        <w:rPr>
-          <w:rFonts w:asciiTheme="minorHAnsi" w:eastAsia="맑은 고딕" w:hAnsiTheme="minorHAnsi"/>
-          <w:lang w:eastAsia="ko-KR"/>
-        </w:rPr>
-        <w:t xml:space="preserve">). : </w:t>
+      <w:proofErr w:type="gramStart"/>
+      <w:r>
+        <w:rPr>
+          <w:rFonts w:asciiTheme="minorHAnsi" w:eastAsia="맑은 고딕" w:hAnsiTheme="minorHAnsi"/>
+          <w:lang w:eastAsia="ko-KR"/>
+        </w:rPr>
+        <w:t>) :</w:t>
+      </w:r>
+      <w:proofErr w:type="gramEnd"/>
+      <w:r>
+        <w:rPr>
+          <w:rFonts w:asciiTheme="minorHAnsi" w:eastAsia="맑은 고딕" w:hAnsiTheme="minorHAnsi"/>
+          <w:lang w:eastAsia="ko-KR"/>
+        </w:rPr>
+        <w:t xml:space="preserve"> </w:t>
       </w:r>
       <w:r>
         <w:rPr>
@@ -6395,6 +6403,13 @@
           <w:lang w:eastAsia="ko-KR"/>
         </w:rPr>
         <w:t>등</w:t>
+      </w:r>
+      <w:r>
+        <w:rPr>
+          <w:rFonts w:asciiTheme="minorHAnsi" w:eastAsia="맑은 고딕" w:hAnsiTheme="minorHAnsi"/>
+          <w:lang w:eastAsia="ko-KR"/>
+        </w:rPr>
+        <w:t>.</w:t>
       </w:r>
     </w:p>
     <w:p>
@@ -8386,8 +8401,8 @@
           <w:lang w:eastAsia="ko-KR"/>
         </w:rPr>
       </w:pPr>
-      <w:bookmarkStart w:id="3" w:name="_bookmark2"/>
-      <w:bookmarkEnd w:id="3"/>
+      <w:bookmarkStart w:id="5" w:name="_bookmark2"/>
+      <w:bookmarkEnd w:id="5"/>
       <w:r>
         <w:rPr>
           <w:rFonts w:asciiTheme="minorHAnsi" w:eastAsia="맑은 고딕" w:hAnsiTheme="minorHAnsi"/>
@@ -8437,8 +8452,8 @@
           <w:lang w:eastAsia="ko-KR"/>
         </w:rPr>
       </w:pPr>
-      <w:bookmarkStart w:id="4" w:name="_bookmark3"/>
-      <w:bookmarkEnd w:id="4"/>
+      <w:bookmarkStart w:id="6" w:name="_bookmark3"/>
+      <w:bookmarkEnd w:id="6"/>
       <w:r>
         <w:rPr>
           <w:rFonts w:asciiTheme="minorHAnsi" w:eastAsia="맑은 고딕" w:hAnsiTheme="minorHAnsi"/>
@@ -9504,7 +9519,6 @@
         </w:rPr>
         <w:t xml:space="preserve"> </w:t>
       </w:r>
-      <w:proofErr w:type="gramStart"/>
       <w:r>
         <w:rPr>
           <w:rFonts w:asciiTheme="minorHAnsi" w:eastAsia="맑은 고딕" w:hAnsiTheme="minorHAnsi"/>
@@ -9517,7 +9531,7 @@
           <w:rFonts w:asciiTheme="minorHAnsi" w:eastAsia="맑은 고딕" w:hAnsiTheme="minorHAnsi"/>
           <w:lang w:eastAsia="ko-KR"/>
         </w:rPr>
-        <w:t xml:space="preserve">  </w:t>
+        <w:t xml:space="preserve"> </w:t>
       </w:r>
       <w:r>
         <w:rPr>
@@ -9526,7 +9540,6 @@
         </w:rPr>
         <w:t>수도</w:t>
       </w:r>
-      <w:proofErr w:type="gramEnd"/>
       <w:r>
         <w:rPr>
           <w:rFonts w:asciiTheme="minorHAnsi" w:eastAsia="맑은 고딕" w:hAnsiTheme="minorHAnsi"/>
@@ -10798,13 +10811,47 @@
         </w:rPr>
         <w:t xml:space="preserve"> </w:t>
       </w:r>
-      <w:r>
-        <w:rPr>
-          <w:rFonts w:asciiTheme="minorHAnsi" w:eastAsia="맑은 고딕" w:hAnsiTheme="minorHAnsi"/>
-          <w:b/>
-          <w:lang w:eastAsia="ko-KR"/>
-        </w:rPr>
-        <w:t>교육이수상태</w:t>
+      <w:proofErr w:type="gramStart"/>
+      <w:r>
+        <w:rPr>
+          <w:rFonts w:asciiTheme="minorHAnsi" w:eastAsia="맑은 고딕" w:hAnsiTheme="minorHAnsi"/>
+          <w:b/>
+          <w:lang w:eastAsia="ko-KR"/>
+        </w:rPr>
+        <w:t>교육</w:t>
+      </w:r>
+      <w:r>
+        <w:rPr>
+          <w:rFonts w:asciiTheme="minorHAnsi" w:eastAsia="맑은 고딕" w:hAnsiTheme="minorHAnsi"/>
+          <w:b/>
+          <w:lang w:eastAsia="ko-KR"/>
+        </w:rPr>
+        <w:t xml:space="preserve">  </w:t>
+      </w:r>
+      <w:r>
+        <w:rPr>
+          <w:rFonts w:asciiTheme="minorHAnsi" w:eastAsia="맑은 고딕" w:hAnsiTheme="minorHAnsi"/>
+          <w:b/>
+          <w:lang w:eastAsia="ko-KR"/>
+        </w:rPr>
+        <w:t>이수</w:t>
+      </w:r>
+      <w:proofErr w:type="gramEnd"/>
+      <w:r>
+        <w:rPr>
+          <w:rFonts w:asciiTheme="minorHAnsi" w:eastAsia="맑은 고딕" w:hAnsiTheme="minorHAnsi"/>
+          <w:b/>
+          <w:lang w:eastAsia="ko-KR"/>
+        </w:rPr>
+        <w:t xml:space="preserve"> </w:t>
+      </w:r>
+      <w:r>
+        <w:rPr>
+          <w:rFonts w:asciiTheme="minorHAnsi" w:eastAsia="맑은 고딕" w:hAnsiTheme="minorHAnsi"/>
+          <w:b/>
+          <w:lang w:eastAsia="ko-KR"/>
+        </w:rPr>
+        <w:t>상태</w:t>
       </w:r>
       <w:r>
         <w:rPr>
@@ -11477,7 +11524,21 @@
           <w:rFonts w:asciiTheme="minorHAnsi" w:eastAsia="맑은 고딕" w:hAnsiTheme="minorHAnsi"/>
           <w:lang w:eastAsia="ko-KR"/>
         </w:rPr>
-        <w:t>교육이수</w:t>
+        <w:t>교육</w:t>
+      </w:r>
+      <w:r>
+        <w:rPr>
+          <w:rFonts w:asciiTheme="minorHAnsi" w:eastAsia="맑은 고딕" w:hAnsiTheme="minorHAnsi"/>
+          <w:lang w:eastAsia="ko-KR"/>
+        </w:rPr>
+        <w:t xml:space="preserve"> </w:t>
+      </w:r>
+      <w:r>
+        <w:rPr>
+          <w:rFonts w:asciiTheme="minorHAnsi" w:eastAsia="맑은 고딕" w:hAnsiTheme="minorHAnsi"/>
+          <w:lang w:eastAsia="ko-KR"/>
+        </w:rPr>
+        <w:t>이수</w:t>
       </w:r>
       <w:r>
         <w:rPr>
@@ -12029,8 +12090,8 @@
           <w:lang w:eastAsia="ko-KR"/>
         </w:rPr>
       </w:pPr>
-      <w:bookmarkStart w:id="5" w:name="_bookmark4"/>
-      <w:bookmarkEnd w:id="5"/>
+      <w:bookmarkStart w:id="7" w:name="_bookmark4"/>
+      <w:bookmarkEnd w:id="7"/>
       <w:r>
         <w:rPr>
           <w:rFonts w:asciiTheme="minorHAnsi" w:eastAsia="맑은 고딕" w:hAnsiTheme="minorHAnsi"/>
@@ -12131,35 +12192,7 @@
           <w:rFonts w:asciiTheme="minorHAnsi" w:eastAsia="맑은 고딕" w:hAnsiTheme="minorHAnsi"/>
           <w:lang w:eastAsia="ko-KR"/>
         </w:rPr>
-        <w:t>역할</w:t>
-      </w:r>
-      <w:r>
-        <w:rPr>
-          <w:rFonts w:asciiTheme="minorHAnsi" w:eastAsia="맑은 고딕" w:hAnsiTheme="minorHAnsi"/>
-          <w:lang w:eastAsia="ko-KR"/>
-        </w:rPr>
-        <w:t xml:space="preserve">("FOSS </w:t>
-      </w:r>
-      <w:r>
-        <w:rPr>
-          <w:rFonts w:asciiTheme="minorHAnsi" w:eastAsia="맑은 고딕" w:hAnsiTheme="minorHAnsi"/>
-          <w:lang w:eastAsia="ko-KR"/>
-        </w:rPr>
-        <w:t>연락담당자</w:t>
-      </w:r>
-      <w:r>
-        <w:rPr>
-          <w:rFonts w:asciiTheme="minorHAnsi" w:eastAsia="맑은 고딕" w:hAnsiTheme="minorHAnsi"/>
-          <w:lang w:eastAsia="ko-KR"/>
-        </w:rPr>
-        <w:t>")</w:t>
-      </w:r>
-      <w:r>
-        <w:rPr>
-          <w:rFonts w:asciiTheme="minorHAnsi" w:eastAsia="맑은 고딕" w:hAnsiTheme="minorHAnsi"/>
-          <w:lang w:eastAsia="ko-KR"/>
-        </w:rPr>
-        <w:t>을</w:t>
+        <w:t>역할을</w:t>
       </w:r>
       <w:r>
         <w:rPr>
@@ -12819,14 +12852,7 @@
         <w:rPr>
           <w:rFonts w:asciiTheme="minorHAnsi" w:eastAsia="맑은 고딕" w:hAnsiTheme="minorHAnsi"/>
         </w:rPr>
-        <w:t xml:space="preserve"> Linux </w:t>
-      </w:r>
-      <w:proofErr w:type="spellStart"/>
-      <w:r>
-        <w:rPr>
-          <w:rFonts w:asciiTheme="minorHAnsi" w:eastAsia="맑은 고딕" w:hAnsiTheme="minorHAnsi"/>
-        </w:rPr>
-        <w:t>Foundation</w:t>
+        <w:t xml:space="preserve"> Linux Foundation</w:t>
       </w:r>
       <w:r>
         <w:rPr>
@@ -12834,7 +12860,6 @@
         </w:rPr>
         <w:t>의</w:t>
       </w:r>
-      <w:proofErr w:type="spellEnd"/>
       <w:r>
         <w:rPr>
           <w:rFonts w:asciiTheme="minorHAnsi" w:eastAsia="맑은 고딕" w:hAnsiTheme="minorHAnsi"/>
@@ -13271,22 +13296,20 @@
         <w:rPr>
           <w:rFonts w:asciiTheme="minorHAnsi" w:eastAsia="맑은 고딕" w:hAnsiTheme="minorHAnsi"/>
         </w:rPr>
-        <w:t>을</w:t>
-      </w:r>
-      <w:r>
-        <w:rPr>
-          <w:rFonts w:asciiTheme="minorHAnsi" w:eastAsia="맑은 고딕" w:hAnsiTheme="minorHAnsi"/>
-        </w:rPr>
-        <w:t xml:space="preserve"> </w:t>
-      </w:r>
-      <w:proofErr w:type="spellStart"/>
+        <w:t>를</w:t>
+      </w:r>
+      <w:r>
+        <w:rPr>
+          <w:rFonts w:asciiTheme="minorHAnsi" w:eastAsia="맑은 고딕" w:hAnsiTheme="minorHAnsi"/>
+        </w:rPr>
+        <w:t xml:space="preserve"> </w:t>
+      </w:r>
       <w:r>
         <w:rPr>
           <w:rFonts w:asciiTheme="minorHAnsi" w:eastAsia="맑은 고딕" w:hAnsiTheme="minorHAnsi"/>
         </w:rPr>
         <w:t>지정한다</w:t>
       </w:r>
-      <w:proofErr w:type="spellEnd"/>
       <w:r>
         <w:rPr>
           <w:rFonts w:asciiTheme="minorHAnsi" w:eastAsia="맑은 고딕" w:hAnsiTheme="minorHAnsi"/>
@@ -14889,8 +14912,8 @@
           <w:lang w:eastAsia="ko-KR"/>
         </w:rPr>
       </w:pPr>
-      <w:bookmarkStart w:id="6" w:name="_bookmark5"/>
-      <w:bookmarkEnd w:id="6"/>
+      <w:bookmarkStart w:id="8" w:name="_bookmark5"/>
+      <w:bookmarkEnd w:id="8"/>
       <w:r>
         <w:rPr>
           <w:rFonts w:asciiTheme="minorHAnsi" w:eastAsia="맑은 고딕" w:hAnsiTheme="minorHAnsi"/>
@@ -15054,7 +15077,7 @@
           <w:rFonts w:asciiTheme="minorHAnsi" w:eastAsia="맑은 고딕" w:hAnsiTheme="minorHAnsi"/>
           <w:lang w:eastAsia="ko-KR"/>
         </w:rPr>
-        <w:t>각각</w:t>
+        <w:t>각</w:t>
       </w:r>
       <w:r>
         <w:rPr>
@@ -15110,7 +15133,7 @@
           <w:rFonts w:asciiTheme="minorHAnsi" w:eastAsia="맑은 고딕" w:hAnsiTheme="minorHAnsi"/>
           <w:lang w:eastAsia="ko-KR"/>
         </w:rPr>
-        <w:t>확인</w:t>
+        <w:t>식별</w:t>
       </w:r>
       <w:r>
         <w:rPr>
@@ -15381,7 +15404,7 @@
           <w:rFonts w:asciiTheme="minorHAnsi" w:eastAsia="맑은 고딕" w:hAnsiTheme="minorHAnsi"/>
           <w:lang w:eastAsia="ko-KR"/>
         </w:rPr>
-        <w:t>확인</w:t>
+        <w:t>식별</w:t>
       </w:r>
       <w:r>
         <w:rPr>
@@ -15779,6 +15802,20 @@
           <w:lang w:eastAsia="ko-KR"/>
         </w:rPr>
         <w:t>배포</w:t>
+      </w:r>
+      <w:r>
+        <w:rPr>
+          <w:rFonts w:asciiTheme="minorHAnsi" w:eastAsia="맑은 고딕" w:hAnsiTheme="minorHAnsi"/>
+          <w:lang w:eastAsia="ko-KR"/>
+        </w:rPr>
+        <w:t xml:space="preserve"> </w:t>
+      </w:r>
+      <w:r>
+        <w:rPr>
+          <w:rFonts w:asciiTheme="minorHAnsi" w:eastAsia="맑은 고딕" w:hAnsiTheme="minorHAnsi"/>
+          <w:lang w:eastAsia="ko-KR"/>
+        </w:rPr>
+        <w:t>관련</w:t>
       </w:r>
       <w:r>
         <w:rPr>
@@ -17766,6 +17803,20 @@
           <w:rFonts w:asciiTheme="minorHAnsi" w:eastAsia="맑은 고딕" w:hAnsiTheme="minorHAnsi"/>
           <w:lang w:eastAsia="ko-KR"/>
         </w:rPr>
+        <w:t>실제</w:t>
+      </w:r>
+      <w:r>
+        <w:rPr>
+          <w:rFonts w:asciiTheme="minorHAnsi" w:eastAsia="맑은 고딕" w:hAnsiTheme="minorHAnsi"/>
+          <w:lang w:eastAsia="ko-KR"/>
+        </w:rPr>
+        <w:t xml:space="preserve"> </w:t>
+      </w:r>
+      <w:r>
+        <w:rPr>
+          <w:rFonts w:asciiTheme="minorHAnsi" w:eastAsia="맑은 고딕" w:hAnsiTheme="minorHAnsi"/>
+          <w:lang w:eastAsia="ko-KR"/>
+        </w:rPr>
         <w:t>사업</w:t>
       </w:r>
       <w:r>
@@ -17780,21 +17831,7 @@
           <w:rFonts w:asciiTheme="minorHAnsi" w:eastAsia="맑은 고딕" w:hAnsiTheme="minorHAnsi"/>
           <w:lang w:eastAsia="ko-KR"/>
         </w:rPr>
-        <w:t>실무의</w:t>
-      </w:r>
-      <w:r>
-        <w:rPr>
-          <w:rFonts w:asciiTheme="minorHAnsi" w:eastAsia="맑은 고딕" w:hAnsiTheme="minorHAnsi"/>
-          <w:lang w:eastAsia="ko-KR"/>
-        </w:rPr>
-        <w:t xml:space="preserve"> </w:t>
-      </w:r>
-      <w:r>
-        <w:rPr>
-          <w:rFonts w:asciiTheme="minorHAnsi" w:eastAsia="맑은 고딕" w:hAnsiTheme="minorHAnsi"/>
-          <w:lang w:eastAsia="ko-KR"/>
-        </w:rPr>
-        <w:t>결과로</w:t>
+        <w:t>결과</w:t>
       </w:r>
       <w:r>
         <w:rPr>
@@ -17864,20 +17901,6 @@
           <w:rFonts w:asciiTheme="minorHAnsi" w:eastAsia="맑은 고딕" w:hAnsiTheme="minorHAnsi"/>
           <w:lang w:eastAsia="ko-KR"/>
         </w:rPr>
-        <w:t>다루기에</w:t>
-      </w:r>
-      <w:r>
-        <w:rPr>
-          <w:rFonts w:asciiTheme="minorHAnsi" w:eastAsia="맑은 고딕" w:hAnsiTheme="minorHAnsi"/>
-          <w:lang w:eastAsia="ko-KR"/>
-        </w:rPr>
-        <w:t xml:space="preserve"> </w:t>
-      </w:r>
-      <w:r>
-        <w:rPr>
-          <w:rFonts w:asciiTheme="minorHAnsi" w:eastAsia="맑은 고딕" w:hAnsiTheme="minorHAnsi"/>
-          <w:lang w:eastAsia="ko-KR"/>
-        </w:rPr>
         <w:t>충분히</w:t>
       </w:r>
       <w:r>
@@ -17892,7 +17915,21 @@
           <w:rFonts w:asciiTheme="minorHAnsi" w:eastAsia="맑은 고딕" w:hAnsiTheme="minorHAnsi"/>
           <w:lang w:eastAsia="ko-KR"/>
         </w:rPr>
-        <w:t>견고하도록</w:t>
+        <w:t>활발하게</w:t>
+      </w:r>
+      <w:r>
+        <w:rPr>
+          <w:rFonts w:asciiTheme="minorHAnsi" w:eastAsia="맑은 고딕" w:hAnsiTheme="minorHAnsi"/>
+          <w:lang w:eastAsia="ko-KR"/>
+        </w:rPr>
+        <w:t xml:space="preserve"> </w:t>
+      </w:r>
+      <w:r>
+        <w:rPr>
+          <w:rFonts w:asciiTheme="minorHAnsi" w:eastAsia="맑은 고딕" w:hAnsiTheme="minorHAnsi"/>
+          <w:lang w:eastAsia="ko-KR"/>
+        </w:rPr>
+        <w:t>다루도록</w:t>
       </w:r>
       <w:r>
         <w:rPr>
@@ -17963,8 +18000,8 @@
           <w:lang w:eastAsia="ko-KR"/>
         </w:rPr>
       </w:pPr>
-      <w:bookmarkStart w:id="7" w:name="_bookmark6"/>
-      <w:bookmarkEnd w:id="7"/>
+      <w:bookmarkStart w:id="9" w:name="_bookmark6"/>
+      <w:bookmarkEnd w:id="9"/>
       <w:r>
         <w:rPr>
           <w:rFonts w:asciiTheme="minorHAnsi" w:eastAsia="맑은 고딕" w:hAnsiTheme="minorHAnsi"/>
@@ -17991,7 +18028,7 @@
           <w:rFonts w:asciiTheme="minorHAnsi" w:eastAsia="맑은 고딕" w:hAnsiTheme="minorHAnsi"/>
           <w:lang w:eastAsia="ko-KR"/>
         </w:rPr>
-        <w:t>문서작성</w:t>
+        <w:t>문서</w:t>
       </w:r>
       <w:r>
         <w:rPr>
@@ -18142,49 +18179,21 @@
           <w:rFonts w:asciiTheme="minorHAnsi" w:eastAsia="맑은 고딕" w:hAnsiTheme="minorHAnsi"/>
           <w:lang w:eastAsia="ko-KR"/>
         </w:rPr>
-        <w:t>소프트웨어와</w:t>
-      </w:r>
-      <w:r>
-        <w:rPr>
-          <w:rFonts w:asciiTheme="minorHAnsi" w:eastAsia="맑은 고딕" w:hAnsiTheme="minorHAnsi"/>
-          <w:lang w:eastAsia="ko-KR"/>
-        </w:rPr>
-        <w:t xml:space="preserve"> </w:t>
-      </w:r>
-      <w:r>
-        <w:rPr>
-          <w:rFonts w:asciiTheme="minorHAnsi" w:eastAsia="맑은 고딕" w:hAnsiTheme="minorHAnsi"/>
-          <w:lang w:eastAsia="ko-KR"/>
-        </w:rPr>
-        <w:t>함께</w:t>
-      </w:r>
-      <w:r>
-        <w:rPr>
-          <w:rFonts w:asciiTheme="minorHAnsi" w:eastAsia="맑은 고딕" w:hAnsiTheme="minorHAnsi"/>
-          <w:lang w:eastAsia="ko-KR"/>
-        </w:rPr>
-        <w:t xml:space="preserve"> </w:t>
-      </w:r>
-      <w:r>
-        <w:rPr>
-          <w:rFonts w:asciiTheme="minorHAnsi" w:eastAsia="맑은 고딕" w:hAnsiTheme="minorHAnsi"/>
-          <w:lang w:eastAsia="ko-KR"/>
-        </w:rPr>
-        <w:t>제공하기</w:t>
-      </w:r>
-      <w:r>
-        <w:rPr>
-          <w:rFonts w:asciiTheme="minorHAnsi" w:eastAsia="맑은 고딕" w:hAnsiTheme="minorHAnsi"/>
-          <w:lang w:eastAsia="ko-KR"/>
-        </w:rPr>
-        <w:t xml:space="preserve"> </w:t>
-      </w:r>
-      <w:r>
-        <w:rPr>
-          <w:rFonts w:asciiTheme="minorHAnsi" w:eastAsia="맑은 고딕" w:hAnsiTheme="minorHAnsi"/>
-          <w:lang w:eastAsia="ko-KR"/>
-        </w:rPr>
-        <w:t>위한</w:t>
+        <w:t>소프트웨어에</w:t>
+      </w:r>
+      <w:r>
+        <w:rPr>
+          <w:rFonts w:asciiTheme="minorHAnsi" w:eastAsia="맑은 고딕" w:hAnsiTheme="minorHAnsi"/>
+          <w:lang w:eastAsia="ko-KR"/>
+        </w:rPr>
+        <w:t xml:space="preserve"> </w:t>
+      </w:r>
+      <w:r>
+        <w:rPr>
+          <w:rFonts w:asciiTheme="minorHAnsi" w:eastAsia="맑은 고딕" w:hAnsiTheme="minorHAnsi"/>
+          <w:lang w:eastAsia="ko-KR"/>
+        </w:rPr>
+        <w:t>수반할</w:t>
       </w:r>
       <w:r>
         <w:rPr>
@@ -18779,15 +18788,27 @@
         </w:rPr>
         <w:t xml:space="preserve"> </w:t>
       </w:r>
-      <w:proofErr w:type="spellStart"/>
-      <w:r>
-        <w:rPr>
-          <w:rFonts w:asciiTheme="minorHAnsi" w:eastAsia="맑은 고딕" w:hAnsiTheme="minorHAnsi"/>
-          <w:lang w:eastAsia="ko-KR"/>
-        </w:rPr>
-        <w:t>요구하는대로</w:t>
-      </w:r>
-      <w:proofErr w:type="spellEnd"/>
+      <w:r>
+        <w:rPr>
+          <w:rFonts w:asciiTheme="minorHAnsi" w:eastAsia="맑은 고딕" w:hAnsiTheme="minorHAnsi"/>
+          <w:lang w:eastAsia="ko-KR"/>
+        </w:rPr>
+        <w:t>요구하는</w:t>
+      </w:r>
+      <w:r>
+        <w:rPr>
+          <w:rFonts w:asciiTheme="minorHAnsi" w:eastAsia="맑은 고딕" w:hAnsiTheme="minorHAnsi"/>
+          <w:lang w:eastAsia="ko-KR"/>
+        </w:rPr>
+        <w:t xml:space="preserve"> </w:t>
+      </w:r>
+      <w:r>
+        <w:rPr>
+          <w:rFonts w:asciiTheme="minorHAnsi" w:eastAsia="맑은 고딕" w:hAnsiTheme="minorHAnsi"/>
+          <w:lang w:eastAsia="ko-KR"/>
+        </w:rPr>
+        <w:t>대로</w:t>
+      </w:r>
       <w:r>
         <w:rPr>
           <w:rFonts w:asciiTheme="minorHAnsi" w:eastAsia="맑은 고딕" w:hAnsiTheme="minorHAnsi"/>
@@ -19669,35 +19690,21 @@
           <w:rFonts w:asciiTheme="minorHAnsi" w:eastAsia="맑은 고딕" w:hAnsiTheme="minorHAnsi"/>
           <w:lang w:eastAsia="ko-KR"/>
         </w:rPr>
-        <w:t>소프트웨어와</w:t>
-      </w:r>
-      <w:r>
-        <w:rPr>
-          <w:rFonts w:asciiTheme="minorHAnsi" w:eastAsia="맑은 고딕" w:hAnsiTheme="minorHAnsi"/>
-          <w:lang w:eastAsia="ko-KR"/>
-        </w:rPr>
-        <w:t xml:space="preserve"> </w:t>
-      </w:r>
-      <w:r>
-        <w:rPr>
-          <w:rFonts w:asciiTheme="minorHAnsi" w:eastAsia="맑은 고딕" w:hAnsiTheme="minorHAnsi"/>
-          <w:lang w:eastAsia="ko-KR"/>
-        </w:rPr>
-        <w:t>함께</w:t>
-      </w:r>
-      <w:r>
-        <w:rPr>
-          <w:rFonts w:asciiTheme="minorHAnsi" w:eastAsia="맑은 고딕" w:hAnsiTheme="minorHAnsi"/>
-          <w:lang w:eastAsia="ko-KR"/>
-        </w:rPr>
-        <w:t xml:space="preserve"> </w:t>
-      </w:r>
-      <w:r>
-        <w:rPr>
-          <w:rFonts w:asciiTheme="minorHAnsi" w:eastAsia="맑은 고딕" w:hAnsiTheme="minorHAnsi"/>
-          <w:lang w:eastAsia="ko-KR"/>
-        </w:rPr>
-        <w:t>제공되도록</w:t>
+        <w:t>소프트웨어에</w:t>
+      </w:r>
+      <w:r>
+        <w:rPr>
+          <w:rFonts w:asciiTheme="minorHAnsi" w:eastAsia="맑은 고딕" w:hAnsiTheme="minorHAnsi"/>
+          <w:lang w:eastAsia="ko-KR"/>
+        </w:rPr>
+        <w:t xml:space="preserve"> </w:t>
+      </w:r>
+      <w:r>
+        <w:rPr>
+          <w:rFonts w:asciiTheme="minorHAnsi" w:eastAsia="맑은 고딕" w:hAnsiTheme="minorHAnsi"/>
+          <w:lang w:eastAsia="ko-KR"/>
+        </w:rPr>
+        <w:t>수반하도록</w:t>
       </w:r>
       <w:r>
         <w:rPr>
@@ -19767,8 +19774,8 @@
           <w:lang w:eastAsia="ko-KR"/>
         </w:rPr>
       </w:pPr>
-      <w:bookmarkStart w:id="8" w:name="_bookmark7"/>
-      <w:bookmarkEnd w:id="8"/>
+      <w:bookmarkStart w:id="10" w:name="_bookmark7"/>
+      <w:bookmarkEnd w:id="10"/>
       <w:r>
         <w:rPr>
           <w:rFonts w:asciiTheme="minorHAnsi" w:eastAsia="맑은 고딕" w:hAnsiTheme="minorHAnsi"/>
@@ -20603,21 +20610,7 @@
           <w:rFonts w:asciiTheme="minorHAnsi" w:eastAsia="맑은 고딕" w:hAnsiTheme="minorHAnsi"/>
           <w:lang w:eastAsia="ko-KR"/>
         </w:rPr>
-        <w:t>기여</w:t>
-      </w:r>
-      <w:r>
-        <w:rPr>
-          <w:rFonts w:asciiTheme="minorHAnsi" w:eastAsia="맑은 고딕" w:hAnsiTheme="minorHAnsi"/>
-          <w:lang w:eastAsia="ko-KR"/>
-        </w:rPr>
-        <w:t xml:space="preserve"> </w:t>
-      </w:r>
-      <w:r>
-        <w:rPr>
-          <w:rFonts w:asciiTheme="minorHAnsi" w:eastAsia="맑은 고딕" w:hAnsiTheme="minorHAnsi"/>
-          <w:lang w:eastAsia="ko-KR"/>
-        </w:rPr>
-        <w:t>하는</w:t>
+        <w:t>기여하는</w:t>
       </w:r>
       <w:r>
         <w:rPr>
@@ -22764,8 +22757,8 @@
           <w:lang w:eastAsia="ko-KR"/>
         </w:rPr>
       </w:pPr>
-      <w:bookmarkStart w:id="9" w:name="_bookmark8"/>
-      <w:bookmarkEnd w:id="9"/>
+      <w:bookmarkStart w:id="11" w:name="_bookmark8"/>
+      <w:bookmarkEnd w:id="11"/>
       <w:r>
         <w:rPr>
           <w:rFonts w:asciiTheme="minorHAnsi" w:eastAsia="맑은 고딕" w:hAnsiTheme="minorHAnsi"/>
@@ -23648,6 +23641,9 @@
         <w:t>.</w:t>
       </w:r>
     </w:p>
+    <w:bookmarkEnd w:id="0"/>
+    <w:bookmarkEnd w:id="1"/>
+    <w:bookmarkEnd w:id="2"/>
     <w:p>
       <w:pPr>
         <w:pStyle w:val="a3"/>
@@ -23819,7 +23815,7 @@
         <w:lang w:eastAsia="ko-KR"/>
       </w:rPr>
       <w:drawing>
-        <wp:anchor distT="0" distB="0" distL="0" distR="0" simplePos="0" relativeHeight="268425767" behindDoc="1" locked="0" layoutInCell="1" allowOverlap="1" wp14:anchorId="263D9C29" wp14:editId="249C8B1E">
+        <wp:anchor distT="0" distB="0" distL="0" distR="0" simplePos="0" relativeHeight="268425767" behindDoc="1" locked="0" layoutInCell="1" allowOverlap="1" wp14:anchorId="3C392218" wp14:editId="76DDD52C">
           <wp:simplePos x="0" y="0"/>
           <wp:positionH relativeFrom="page">
             <wp:posOffset>906780</wp:posOffset>
@@ -26413,7 +26409,7 @@
 </file>
 
 <file path=customXml/itemProps1.xml><?xml version="1.0" encoding="utf-8"?>
-<ds:datastoreItem xmlns:ds="http://schemas.openxmlformats.org/officeDocument/2006/customXml" ds:itemID="{DBEC8997-B3C0-4181-8174-01CC85D5E22D}">
+<ds:datastoreItem xmlns:ds="http://schemas.openxmlformats.org/officeDocument/2006/customXml" ds:itemID="{8CC90F0B-2B0E-4490-A55B-B9353A50C171}">
   <ds:schemaRefs>
     <ds:schemaRef ds:uri="http://schemas.openxmlformats.org/officeDocument/2006/bibliography"/>
   </ds:schemaRefs>

</xml_diff>